<commit_message>
update on hub file
</commit_message>
<xml_diff>
--- a/DescriptionOnHubs.docx
+++ b/DescriptionOnHubs.docx
@@ -262,283 +262,16 @@
         <w:spacing w:line="360" w:lineRule="auto"/>
         <w:rPr>
           <w:rFonts w:ascii="Times New Roman" w:hAnsi="Times New Roman" w:cs="Times New Roman"/>
-          <w:sz w:val="24"/>
-          <w:szCs w:val="24"/>
-        </w:rPr>
-      </w:pPr>
-    </w:p>
-    <w:p>
-      <w:pPr>
-        <w:spacing w:line="360" w:lineRule="auto"/>
-        <w:rPr>
-          <w:rFonts w:ascii="Times New Roman" w:hAnsi="Times New Roman" w:cs="Times New Roman"/>
-          <w:sz w:val="24"/>
-          <w:szCs w:val="24"/>
-        </w:rPr>
-      </w:pPr>
-      <w:proofErr w:type="gramStart"/>
-      <w:r>
-        <w:rPr>
-          <w:rFonts w:ascii="Times New Roman" w:hAnsi="Times New Roman" w:cs="Times New Roman"/>
-          <w:sz w:val="24"/>
-          <w:szCs w:val="24"/>
-        </w:rPr>
-        <w:t>Docker :</w:t>
-      </w:r>
-      <w:proofErr w:type="gramEnd"/>
-    </w:p>
-    <w:p>
-      <w:pPr>
-        <w:spacing w:line="360" w:lineRule="auto"/>
-        <w:rPr>
-          <w:rFonts w:ascii="Times New Roman" w:hAnsi="Times New Roman" w:cs="Times New Roman"/>
-          <w:sz w:val="24"/>
-          <w:szCs w:val="24"/>
-        </w:rPr>
-      </w:pPr>
-      <w:r>
-        <w:rPr>
-          <w:rFonts w:ascii="Times New Roman" w:hAnsi="Times New Roman" w:cs="Times New Roman"/>
-          <w:sz w:val="24"/>
-          <w:szCs w:val="24"/>
-        </w:rPr>
-        <w:t>Docker Hub is a service provided by Docker for finding and sharing container images with your team. It provides the following major features:</w:t>
-      </w:r>
-    </w:p>
-    <w:p>
-      <w:pPr>
-        <w:spacing w:line="360" w:lineRule="auto"/>
-        <w:rPr>
-          <w:rFonts w:ascii="Times New Roman" w:hAnsi="Times New Roman" w:cs="Times New Roman"/>
-          <w:sz w:val="24"/>
-          <w:szCs w:val="24"/>
-        </w:rPr>
-      </w:pPr>
-      <w:r>
-        <w:rPr>
-          <w:rFonts w:ascii="Times New Roman" w:hAnsi="Times New Roman" w:cs="Times New Roman"/>
-          <w:sz w:val="24"/>
-          <w:szCs w:val="24"/>
-        </w:rPr>
-        <w:t xml:space="preserve">    </w:t>
-      </w:r>
-      <w:r>
-        <w:rPr>
-          <w:rFonts w:ascii="Times New Roman" w:hAnsi="Times New Roman" w:cs="Times New Roman"/>
-          <w:sz w:val="24"/>
-          <w:szCs w:val="24"/>
-        </w:rPr>
-        <w:t xml:space="preserve">1. </w:t>
-      </w:r>
-      <w:r>
-        <w:rPr>
-          <w:rFonts w:ascii="Times New Roman" w:hAnsi="Times New Roman" w:cs="Times New Roman"/>
-          <w:sz w:val="24"/>
-          <w:szCs w:val="24"/>
-        </w:rPr>
-        <w:t>Repositories: Push and pull container images.</w:t>
-      </w:r>
-    </w:p>
-    <w:p>
-      <w:pPr>
-        <w:spacing w:line="360" w:lineRule="auto"/>
-        <w:rPr>
-          <w:rFonts w:ascii="Times New Roman" w:hAnsi="Times New Roman" w:cs="Times New Roman"/>
-          <w:sz w:val="24"/>
-          <w:szCs w:val="24"/>
-        </w:rPr>
-      </w:pPr>
-      <w:r>
-        <w:rPr>
-          <w:rFonts w:ascii="Times New Roman" w:hAnsi="Times New Roman" w:cs="Times New Roman"/>
-          <w:sz w:val="24"/>
-          <w:szCs w:val="24"/>
-        </w:rPr>
-        <w:t xml:space="preserve">    </w:t>
-      </w:r>
-      <w:r>
-        <w:rPr>
-          <w:rFonts w:ascii="Times New Roman" w:hAnsi="Times New Roman" w:cs="Times New Roman"/>
-          <w:sz w:val="24"/>
-          <w:szCs w:val="24"/>
-        </w:rPr>
-        <w:t xml:space="preserve">2. </w:t>
-      </w:r>
-      <w:r>
-        <w:rPr>
-          <w:rFonts w:ascii="Times New Roman" w:hAnsi="Times New Roman" w:cs="Times New Roman"/>
-          <w:sz w:val="24"/>
-          <w:szCs w:val="24"/>
-        </w:rPr>
-        <w:t>Teams &amp; Organizations: Manage access to private repositories of container images.</w:t>
-      </w:r>
-    </w:p>
-    <w:p>
-      <w:pPr>
-        <w:spacing w:line="360" w:lineRule="auto"/>
-        <w:rPr>
-          <w:rFonts w:ascii="Times New Roman" w:hAnsi="Times New Roman" w:cs="Times New Roman"/>
-          <w:sz w:val="24"/>
-          <w:szCs w:val="24"/>
-        </w:rPr>
-      </w:pPr>
-      <w:r>
-        <w:rPr>
-          <w:rFonts w:ascii="Times New Roman" w:hAnsi="Times New Roman" w:cs="Times New Roman"/>
-          <w:sz w:val="24"/>
-          <w:szCs w:val="24"/>
-        </w:rPr>
-        <w:t xml:space="preserve">    </w:t>
-      </w:r>
-      <w:r>
-        <w:rPr>
-          <w:rFonts w:ascii="Times New Roman" w:hAnsi="Times New Roman" w:cs="Times New Roman"/>
-          <w:sz w:val="24"/>
-          <w:szCs w:val="24"/>
-        </w:rPr>
-        <w:t xml:space="preserve">3. </w:t>
-      </w:r>
-      <w:r>
-        <w:rPr>
-          <w:rFonts w:ascii="Times New Roman" w:hAnsi="Times New Roman" w:cs="Times New Roman"/>
-          <w:sz w:val="24"/>
-          <w:szCs w:val="24"/>
-        </w:rPr>
-        <w:t>Official Images: Pull and use high-quality container images provided by Docker.</w:t>
-      </w:r>
-    </w:p>
-    <w:p>
-      <w:pPr>
-        <w:spacing w:line="360" w:lineRule="auto"/>
-        <w:rPr>
-          <w:rFonts w:ascii="Times New Roman" w:hAnsi="Times New Roman" w:cs="Times New Roman"/>
-          <w:sz w:val="24"/>
-          <w:szCs w:val="24"/>
-        </w:rPr>
-      </w:pPr>
-      <w:r>
-        <w:rPr>
-          <w:rFonts w:ascii="Times New Roman" w:hAnsi="Times New Roman" w:cs="Times New Roman"/>
-          <w:sz w:val="24"/>
-          <w:szCs w:val="24"/>
-        </w:rPr>
-        <w:t xml:space="preserve">   </w:t>
-      </w:r>
-      <w:r>
-        <w:rPr>
-          <w:rFonts w:ascii="Times New Roman" w:hAnsi="Times New Roman" w:cs="Times New Roman"/>
-          <w:sz w:val="24"/>
-          <w:szCs w:val="24"/>
-        </w:rPr>
-        <w:t xml:space="preserve">4. </w:t>
-      </w:r>
-      <w:r>
-        <w:rPr>
-          <w:rFonts w:ascii="Times New Roman" w:hAnsi="Times New Roman" w:cs="Times New Roman"/>
-          <w:sz w:val="24"/>
-          <w:szCs w:val="24"/>
-        </w:rPr>
-        <w:t xml:space="preserve"> Publisher Images: Pull and use high- quality container images provided by external vendors.</w:t>
-      </w:r>
-    </w:p>
-    <w:p>
-      <w:pPr>
-        <w:spacing w:line="360" w:lineRule="auto"/>
-        <w:rPr>
-          <w:rFonts w:ascii="Times New Roman" w:hAnsi="Times New Roman" w:cs="Times New Roman"/>
-          <w:sz w:val="24"/>
-          <w:szCs w:val="24"/>
-        </w:rPr>
-      </w:pPr>
-      <w:r>
-        <w:rPr>
-          <w:rFonts w:ascii="Times New Roman" w:hAnsi="Times New Roman" w:cs="Times New Roman"/>
-          <w:sz w:val="24"/>
-          <w:szCs w:val="24"/>
-        </w:rPr>
-        <w:t xml:space="preserve">   </w:t>
-      </w:r>
-      <w:r>
-        <w:rPr>
-          <w:rFonts w:ascii="Times New Roman" w:hAnsi="Times New Roman" w:cs="Times New Roman"/>
-          <w:sz w:val="24"/>
-          <w:szCs w:val="24"/>
-        </w:rPr>
-        <w:t xml:space="preserve">5. </w:t>
-      </w:r>
-      <w:r>
-        <w:rPr>
-          <w:rFonts w:ascii="Times New Roman" w:hAnsi="Times New Roman" w:cs="Times New Roman"/>
-          <w:sz w:val="24"/>
-          <w:szCs w:val="24"/>
-        </w:rPr>
-        <w:t xml:space="preserve"> Builds: Automatically build container images from GitHub and Bitbucket and push them to Docker Hub.</w:t>
-      </w:r>
-    </w:p>
-    <w:p>
-      <w:pPr>
-        <w:spacing w:line="360" w:lineRule="auto"/>
-        <w:rPr>
-          <w:rFonts w:ascii="Times New Roman" w:hAnsi="Times New Roman" w:cs="Times New Roman"/>
-          <w:sz w:val="24"/>
-          <w:szCs w:val="24"/>
-        </w:rPr>
-      </w:pPr>
-      <w:r>
-        <w:rPr>
-          <w:rFonts w:ascii="Times New Roman" w:hAnsi="Times New Roman" w:cs="Times New Roman"/>
-          <w:sz w:val="24"/>
-          <w:szCs w:val="24"/>
-        </w:rPr>
-        <w:t xml:space="preserve">  </w:t>
-      </w:r>
-      <w:r>
-        <w:rPr>
-          <w:rFonts w:ascii="Times New Roman" w:hAnsi="Times New Roman" w:cs="Times New Roman"/>
-          <w:sz w:val="24"/>
-          <w:szCs w:val="24"/>
-        </w:rPr>
-        <w:t>6.</w:t>
-      </w:r>
-      <w:r>
-        <w:rPr>
-          <w:rFonts w:ascii="Times New Roman" w:hAnsi="Times New Roman" w:cs="Times New Roman"/>
-          <w:sz w:val="24"/>
-          <w:szCs w:val="24"/>
-        </w:rPr>
-        <w:t xml:space="preserve"> </w:t>
-      </w:r>
-      <w:r>
-        <w:rPr>
-          <w:rFonts w:ascii="Times New Roman" w:hAnsi="Times New Roman" w:cs="Times New Roman"/>
-          <w:sz w:val="24"/>
-          <w:szCs w:val="24"/>
-        </w:rPr>
-        <w:t xml:space="preserve"> Webhooks: Trigger actions after a successful push to a repository to integrate Docker Hub with other services.</w:t>
-      </w:r>
-    </w:p>
-    <w:p>
-      <w:pPr>
-        <w:spacing w:line="360" w:lineRule="auto"/>
-        <w:rPr>
-          <w:rFonts w:ascii="Times New Roman" w:hAnsi="Times New Roman" w:cs="Times New Roman"/>
-          <w:sz w:val="24"/>
-          <w:szCs w:val="24"/>
-        </w:rPr>
-      </w:pPr>
-    </w:p>
-    <w:p>
-      <w:pPr>
-        <w:spacing w:line="360" w:lineRule="auto"/>
-        <w:rPr>
-          <w:rFonts w:ascii="Times New Roman" w:hAnsi="Times New Roman" w:cs="Times New Roman"/>
           <w:b/>
           <w:bCs/>
           <w:sz w:val="24"/>
           <w:szCs w:val="24"/>
         </w:rPr>
       </w:pPr>
-      <w:r>
+    </w:p>
+    <w:p>
+      <w:pPr>
+        <w:spacing w:line="360" w:lineRule="auto"/>
         <w:rPr>
           <w:rFonts w:ascii="Times New Roman" w:hAnsi="Times New Roman" w:cs="Times New Roman"/>
           <w:b/>
@@ -546,27 +279,8 @@
           <w:sz w:val="24"/>
           <w:szCs w:val="24"/>
         </w:rPr>
-        <w:t>Singularity:</w:t>
-      </w:r>
-    </w:p>
-    <w:p>
-      <w:pPr>
-        <w:spacing w:line="360" w:lineRule="auto"/>
-        <w:rPr>
-          <w:rStyle w:val="banner-text-overlay"/>
-          <w:rFonts w:ascii="Times New Roman" w:hAnsi="Times New Roman" w:cs="Times New Roman"/>
-          <w:sz w:val="24"/>
-          <w:szCs w:val="24"/>
-        </w:rPr>
-      </w:pPr>
-      <w:r>
-        <w:rPr>
-          <w:rFonts w:ascii="Times New Roman" w:hAnsi="Times New Roman" w:cs="Times New Roman"/>
-          <w:sz w:val="24"/>
-          <w:szCs w:val="24"/>
-        </w:rPr>
-        <w:t>Singularity Hub is a registry for Singularity containers. It was developed and still is maintained by Stanford University, and is possibly by way of funding from Google</w:t>
-      </w:r>
+      </w:pPr>
+      <w:proofErr w:type="gramStart"/>
       <w:r>
         <w:rPr>
           <w:rFonts w:ascii="Times New Roman" w:hAnsi="Times New Roman" w:cs="Times New Roman"/>
@@ -575,9 +289,253 @@
           <w:sz w:val="24"/>
           <w:szCs w:val="24"/>
         </w:rPr>
-        <w:t>.</w:t>
-      </w:r>
-      <w:r>
+        <w:t>Docker :</w:t>
+      </w:r>
+      <w:proofErr w:type="gramEnd"/>
+    </w:p>
+    <w:p>
+      <w:pPr>
+        <w:spacing w:line="360" w:lineRule="auto"/>
+        <w:rPr>
+          <w:rFonts w:ascii="Times New Roman" w:hAnsi="Times New Roman" w:cs="Times New Roman"/>
+          <w:sz w:val="24"/>
+          <w:szCs w:val="24"/>
+        </w:rPr>
+      </w:pPr>
+      <w:r>
+        <w:rPr>
+          <w:rFonts w:ascii="Times New Roman" w:hAnsi="Times New Roman" w:cs="Times New Roman"/>
+          <w:sz w:val="24"/>
+          <w:szCs w:val="24"/>
+        </w:rPr>
+        <w:t>Docker Hub is a service provided by Docker for finding and sharing container images with your team. It provides the following major features:</w:t>
+      </w:r>
+    </w:p>
+    <w:p>
+      <w:pPr>
+        <w:spacing w:line="360" w:lineRule="auto"/>
+        <w:rPr>
+          <w:rFonts w:ascii="Times New Roman" w:hAnsi="Times New Roman" w:cs="Times New Roman"/>
+          <w:sz w:val="24"/>
+          <w:szCs w:val="24"/>
+        </w:rPr>
+      </w:pPr>
+      <w:r>
+        <w:rPr>
+          <w:rFonts w:ascii="Times New Roman" w:hAnsi="Times New Roman" w:cs="Times New Roman"/>
+          <w:sz w:val="24"/>
+          <w:szCs w:val="24"/>
+        </w:rPr>
+        <w:t xml:space="preserve">    </w:t>
+      </w:r>
+      <w:r>
+        <w:rPr>
+          <w:rFonts w:ascii="Times New Roman" w:hAnsi="Times New Roman" w:cs="Times New Roman"/>
+          <w:sz w:val="24"/>
+          <w:szCs w:val="24"/>
+        </w:rPr>
+        <w:t xml:space="preserve">1. </w:t>
+      </w:r>
+      <w:r>
+        <w:rPr>
+          <w:rFonts w:ascii="Times New Roman" w:hAnsi="Times New Roman" w:cs="Times New Roman"/>
+          <w:sz w:val="24"/>
+          <w:szCs w:val="24"/>
+        </w:rPr>
+        <w:t>Repositories: Push and pull container images.</w:t>
+      </w:r>
+    </w:p>
+    <w:p>
+      <w:pPr>
+        <w:spacing w:line="360" w:lineRule="auto"/>
+        <w:rPr>
+          <w:rFonts w:ascii="Times New Roman" w:hAnsi="Times New Roman" w:cs="Times New Roman"/>
+          <w:sz w:val="24"/>
+          <w:szCs w:val="24"/>
+        </w:rPr>
+      </w:pPr>
+      <w:r>
+        <w:rPr>
+          <w:rFonts w:ascii="Times New Roman" w:hAnsi="Times New Roman" w:cs="Times New Roman"/>
+          <w:sz w:val="24"/>
+          <w:szCs w:val="24"/>
+        </w:rPr>
+        <w:t xml:space="preserve">    </w:t>
+      </w:r>
+      <w:r>
+        <w:rPr>
+          <w:rFonts w:ascii="Times New Roman" w:hAnsi="Times New Roman" w:cs="Times New Roman"/>
+          <w:sz w:val="24"/>
+          <w:szCs w:val="24"/>
+        </w:rPr>
+        <w:t xml:space="preserve">2. </w:t>
+      </w:r>
+      <w:r>
+        <w:rPr>
+          <w:rFonts w:ascii="Times New Roman" w:hAnsi="Times New Roman" w:cs="Times New Roman"/>
+          <w:sz w:val="24"/>
+          <w:szCs w:val="24"/>
+        </w:rPr>
+        <w:t>Teams &amp; Organizations: Manage access to private repositories of container images.</w:t>
+      </w:r>
+    </w:p>
+    <w:p>
+      <w:pPr>
+        <w:spacing w:line="360" w:lineRule="auto"/>
+        <w:rPr>
+          <w:rFonts w:ascii="Times New Roman" w:hAnsi="Times New Roman" w:cs="Times New Roman"/>
+          <w:sz w:val="24"/>
+          <w:szCs w:val="24"/>
+        </w:rPr>
+      </w:pPr>
+      <w:r>
+        <w:rPr>
+          <w:rFonts w:ascii="Times New Roman" w:hAnsi="Times New Roman" w:cs="Times New Roman"/>
+          <w:sz w:val="24"/>
+          <w:szCs w:val="24"/>
+        </w:rPr>
+        <w:t xml:space="preserve">    </w:t>
+      </w:r>
+      <w:r>
+        <w:rPr>
+          <w:rFonts w:ascii="Times New Roman" w:hAnsi="Times New Roman" w:cs="Times New Roman"/>
+          <w:sz w:val="24"/>
+          <w:szCs w:val="24"/>
+        </w:rPr>
+        <w:t xml:space="preserve">3. </w:t>
+      </w:r>
+      <w:r>
+        <w:rPr>
+          <w:rFonts w:ascii="Times New Roman" w:hAnsi="Times New Roman" w:cs="Times New Roman"/>
+          <w:sz w:val="24"/>
+          <w:szCs w:val="24"/>
+        </w:rPr>
+        <w:t>Official Images: Pull and use high-quality container images provided by Docker.</w:t>
+      </w:r>
+    </w:p>
+    <w:p>
+      <w:pPr>
+        <w:spacing w:line="360" w:lineRule="auto"/>
+        <w:rPr>
+          <w:rFonts w:ascii="Times New Roman" w:hAnsi="Times New Roman" w:cs="Times New Roman"/>
+          <w:sz w:val="24"/>
+          <w:szCs w:val="24"/>
+        </w:rPr>
+      </w:pPr>
+      <w:r>
+        <w:rPr>
+          <w:rFonts w:ascii="Times New Roman" w:hAnsi="Times New Roman" w:cs="Times New Roman"/>
+          <w:sz w:val="24"/>
+          <w:szCs w:val="24"/>
+        </w:rPr>
+        <w:t xml:space="preserve">   </w:t>
+      </w:r>
+      <w:r>
+        <w:rPr>
+          <w:rFonts w:ascii="Times New Roman" w:hAnsi="Times New Roman" w:cs="Times New Roman"/>
+          <w:sz w:val="24"/>
+          <w:szCs w:val="24"/>
+        </w:rPr>
+        <w:t xml:space="preserve">4. </w:t>
+      </w:r>
+      <w:r>
+        <w:rPr>
+          <w:rFonts w:ascii="Times New Roman" w:hAnsi="Times New Roman" w:cs="Times New Roman"/>
+          <w:sz w:val="24"/>
+          <w:szCs w:val="24"/>
+        </w:rPr>
+        <w:t xml:space="preserve"> Publisher Images: Pull and use high- quality container images provided by external vendors.</w:t>
+      </w:r>
+    </w:p>
+    <w:p>
+      <w:pPr>
+        <w:spacing w:line="360" w:lineRule="auto"/>
+        <w:rPr>
+          <w:rFonts w:ascii="Times New Roman" w:hAnsi="Times New Roman" w:cs="Times New Roman"/>
+          <w:sz w:val="24"/>
+          <w:szCs w:val="24"/>
+        </w:rPr>
+      </w:pPr>
+      <w:r>
+        <w:rPr>
+          <w:rFonts w:ascii="Times New Roman" w:hAnsi="Times New Roman" w:cs="Times New Roman"/>
+          <w:sz w:val="24"/>
+          <w:szCs w:val="24"/>
+        </w:rPr>
+        <w:t xml:space="preserve">   </w:t>
+      </w:r>
+      <w:r>
+        <w:rPr>
+          <w:rFonts w:ascii="Times New Roman" w:hAnsi="Times New Roman" w:cs="Times New Roman"/>
+          <w:sz w:val="24"/>
+          <w:szCs w:val="24"/>
+        </w:rPr>
+        <w:t xml:space="preserve">5. </w:t>
+      </w:r>
+      <w:r>
+        <w:rPr>
+          <w:rFonts w:ascii="Times New Roman" w:hAnsi="Times New Roman" w:cs="Times New Roman"/>
+          <w:sz w:val="24"/>
+          <w:szCs w:val="24"/>
+        </w:rPr>
+        <w:t xml:space="preserve"> Builds: Automatically build container images from GitHub and Bitbucket and push them to Docker Hub.</w:t>
+      </w:r>
+    </w:p>
+    <w:p>
+      <w:pPr>
+        <w:spacing w:line="360" w:lineRule="auto"/>
+        <w:rPr>
+          <w:rFonts w:ascii="Times New Roman" w:hAnsi="Times New Roman" w:cs="Times New Roman"/>
+          <w:sz w:val="24"/>
+          <w:szCs w:val="24"/>
+        </w:rPr>
+      </w:pPr>
+      <w:r>
+        <w:rPr>
+          <w:rFonts w:ascii="Times New Roman" w:hAnsi="Times New Roman" w:cs="Times New Roman"/>
+          <w:sz w:val="24"/>
+          <w:szCs w:val="24"/>
+        </w:rPr>
+        <w:t xml:space="preserve">  </w:t>
+      </w:r>
+      <w:r>
+        <w:rPr>
+          <w:rFonts w:ascii="Times New Roman" w:hAnsi="Times New Roman" w:cs="Times New Roman"/>
+          <w:sz w:val="24"/>
+          <w:szCs w:val="24"/>
+        </w:rPr>
+        <w:t>6.</w:t>
+      </w:r>
+      <w:r>
+        <w:rPr>
+          <w:rFonts w:ascii="Times New Roman" w:hAnsi="Times New Roman" w:cs="Times New Roman"/>
+          <w:sz w:val="24"/>
+          <w:szCs w:val="24"/>
+        </w:rPr>
+        <w:t xml:space="preserve"> </w:t>
+      </w:r>
+      <w:r>
+        <w:rPr>
+          <w:rFonts w:ascii="Times New Roman" w:hAnsi="Times New Roman" w:cs="Times New Roman"/>
+          <w:sz w:val="24"/>
+          <w:szCs w:val="24"/>
+        </w:rPr>
+        <w:t xml:space="preserve"> Webhooks: Trigger actions after a successful push to a repository to integrate Docker Hub with other services.</w:t>
+      </w:r>
+    </w:p>
+    <w:p>
+      <w:pPr>
+        <w:spacing w:line="360" w:lineRule="auto"/>
+        <w:rPr>
+          <w:rFonts w:ascii="Times New Roman" w:hAnsi="Times New Roman" w:cs="Times New Roman"/>
+          <w:sz w:val="24"/>
+          <w:szCs w:val="24"/>
+        </w:rPr>
+      </w:pPr>
+    </w:p>
+    <w:p>
+      <w:pPr>
+        <w:spacing w:line="360" w:lineRule="auto"/>
         <w:rPr>
           <w:rFonts w:ascii="Times New Roman" w:hAnsi="Times New Roman" w:cs="Times New Roman"/>
           <w:b/>
@@ -585,6 +543,54 @@
           <w:sz w:val="24"/>
           <w:szCs w:val="24"/>
         </w:rPr>
+      </w:pPr>
+      <w:r>
+        <w:rPr>
+          <w:rFonts w:ascii="Times New Roman" w:hAnsi="Times New Roman" w:cs="Times New Roman"/>
+          <w:b/>
+          <w:bCs/>
+          <w:sz w:val="24"/>
+          <w:szCs w:val="24"/>
+        </w:rPr>
+        <w:t>Singularity:</w:t>
+      </w:r>
+    </w:p>
+    <w:p>
+      <w:pPr>
+        <w:spacing w:line="360" w:lineRule="auto"/>
+        <w:rPr>
+          <w:rStyle w:val="banner-text-overlay"/>
+          <w:rFonts w:ascii="Times New Roman" w:hAnsi="Times New Roman" w:cs="Times New Roman"/>
+          <w:sz w:val="24"/>
+          <w:szCs w:val="24"/>
+        </w:rPr>
+      </w:pPr>
+      <w:r>
+        <w:rPr>
+          <w:rFonts w:ascii="Times New Roman" w:hAnsi="Times New Roman" w:cs="Times New Roman"/>
+          <w:sz w:val="24"/>
+          <w:szCs w:val="24"/>
+        </w:rPr>
+        <w:t>Singularity Hub is a registry for Singularity containers. It was developed and still is maintained by Stanford University, and is possibly by way of funding from Google</w:t>
+      </w:r>
+      <w:r>
+        <w:rPr>
+          <w:rFonts w:ascii="Times New Roman" w:hAnsi="Times New Roman" w:cs="Times New Roman"/>
+          <w:b/>
+          <w:bCs/>
+          <w:sz w:val="24"/>
+          <w:szCs w:val="24"/>
+        </w:rPr>
+        <w:t>.</w:t>
+      </w:r>
+      <w:r>
+        <w:rPr>
+          <w:rFonts w:ascii="Times New Roman" w:hAnsi="Times New Roman" w:cs="Times New Roman"/>
+          <w:b/>
+          <w:bCs/>
+          <w:sz w:val="24"/>
+          <w:szCs w:val="24"/>
+        </w:rPr>
         <w:t xml:space="preserve"> </w:t>
       </w:r>
       <w:r>
@@ -855,31 +861,7 @@
           <w:sz w:val="24"/>
           <w:szCs w:val="24"/>
         </w:rPr>
-        <w:t xml:space="preserve"> T</w:t>
-      </w:r>
-      <w:r>
-        <w:rPr>
-          <w:rFonts w:ascii="Times New Roman" w:hAnsi="Times New Roman" w:cs="Times New Roman"/>
-          <w:sz w:val="24"/>
-          <w:szCs w:val="24"/>
-        </w:rPr>
-        <w:t>he core of Kubernetes' control plane is the API server. The API server exposes an HTTP API that lets end users, different parts of your cluster, and external components communicate with one another.</w:t>
-      </w:r>
-      <w:r>
-        <w:rPr>
-          <w:rFonts w:ascii="Times New Roman" w:hAnsi="Times New Roman" w:cs="Times New Roman"/>
-          <w:sz w:val="24"/>
-          <w:szCs w:val="24"/>
-        </w:rPr>
-        <w:t xml:space="preserve"> </w:t>
-      </w:r>
-      <w:r>
-        <w:rPr>
-          <w:rFonts w:ascii="Times New Roman" w:hAnsi="Times New Roman" w:cs="Times New Roman"/>
-          <w:sz w:val="24"/>
-          <w:szCs w:val="24"/>
-        </w:rPr>
-        <w:t xml:space="preserve">The Kubernetes API lets you query and manipulate the state of objects in the Kubernetes API (for example: Pods, Namespaces, </w:t>
+        <w:t xml:space="preserve"> The core of Kubernetes' control plane is the API server. The API server exposes an HTTP API that lets end users, different parts of your cluster, and external components communicate with one another. The Kubernetes API lets you query and manipulate the state of objects in the Kubernetes API (for example: Pods, Namespaces, </w:t>
       </w:r>
       <w:proofErr w:type="spellStart"/>
       <w:r>
@@ -897,23 +879,7 @@
           <w:sz w:val="24"/>
           <w:szCs w:val="24"/>
         </w:rPr>
-        <w:t>, and Events).</w:t>
-      </w:r>
-      <w:r>
-        <w:rPr>
-          <w:rFonts w:ascii="Times New Roman" w:hAnsi="Times New Roman" w:cs="Times New Roman"/>
-          <w:sz w:val="24"/>
-          <w:szCs w:val="24"/>
-        </w:rPr>
-        <w:t xml:space="preserve"> </w:t>
-      </w:r>
-      <w:r>
-        <w:rPr>
-          <w:rFonts w:ascii="Times New Roman" w:hAnsi="Times New Roman" w:cs="Times New Roman"/>
-          <w:sz w:val="24"/>
-          <w:szCs w:val="24"/>
-        </w:rPr>
-        <w:t xml:space="preserve">Most operations can be performed through the </w:t>
+        <w:t xml:space="preserve">, and Events). Most operations can be performed through the </w:t>
       </w:r>
       <w:proofErr w:type="spellStart"/>
       <w:r>
@@ -1208,23 +1174,7 @@
           <w:sz w:val="24"/>
           <w:szCs w:val="24"/>
         </w:rPr>
-        <w:t>The Docker toolset to pack, ship, store, and deliver content.</w:t>
-      </w:r>
-      <w:r>
-        <w:rPr>
-          <w:rFonts w:ascii="Times New Roman" w:hAnsi="Times New Roman" w:cs="Times New Roman"/>
-          <w:sz w:val="24"/>
-          <w:szCs w:val="24"/>
-        </w:rPr>
-        <w:t xml:space="preserve"> </w:t>
-      </w:r>
-      <w:r>
-        <w:rPr>
-          <w:rFonts w:ascii="Times New Roman" w:hAnsi="Times New Roman" w:cs="Times New Roman"/>
-          <w:sz w:val="24"/>
-          <w:szCs w:val="24"/>
-        </w:rPr>
-        <w:t>This repository's main product is the Open Source Docker Registry implementation for storing and distributing Docker and OCI images using the OCI Distribution Specification. The goal of this project is to provide a simple, secure, and scalable base for building a registry solution or running a simple private registry.</w:t>
+        <w:t>The Docker toolset to pack, ship, store, and deliver content. This repository's main product is the Open Source Docker Registry implementation for storing and distributing Docker and OCI images using the OCI Distribution Specification. The goal of this project is to provide a simple, secure, and scalable base for building a registry solution or running a simple private registry.</w:t>
       </w:r>
     </w:p>
     <w:p>
@@ -1292,53 +1242,25 @@
           <w:sz w:val="24"/>
           <w:szCs w:val="24"/>
         </w:rPr>
-        <w:t>P</w:t>
-      </w:r>
-      <w:r>
-        <w:rPr>
-          <w:rFonts w:ascii="Times New Roman" w:hAnsi="Times New Roman" w:cs="Times New Roman"/>
-          <w:b/>
-          <w:bCs/>
-          <w:sz w:val="24"/>
-          <w:szCs w:val="24"/>
-        </w:rPr>
-        <w:t>ortus</w:t>
-      </w:r>
-      <w:r>
-        <w:rPr>
-          <w:rFonts w:ascii="Times New Roman" w:hAnsi="Times New Roman" w:cs="Times New Roman"/>
-          <w:b/>
-          <w:bCs/>
-          <w:sz w:val="24"/>
-          <w:szCs w:val="24"/>
-        </w:rPr>
-        <w:t>:</w:t>
-      </w:r>
-    </w:p>
-    <w:p>
-      <w:pPr>
-        <w:spacing w:line="360" w:lineRule="auto"/>
-        <w:rPr>
-          <w:rFonts w:ascii="Times New Roman" w:hAnsi="Times New Roman" w:cs="Times New Roman"/>
-          <w:sz w:val="24"/>
-          <w:szCs w:val="24"/>
-        </w:rPr>
-      </w:pPr>
-      <w:r>
-        <w:rPr>
-          <w:rFonts w:ascii="Times New Roman" w:hAnsi="Times New Roman" w:cs="Times New Roman"/>
-          <w:sz w:val="24"/>
-          <w:szCs w:val="24"/>
-        </w:rPr>
-        <w:t>Portus is an authorization server and a user interface for the next generation of the Docker registry. Portus targets version 2 of the Docker Registry API. The minimum required version of Registry is 2.1, which is the first version supporting soft deletes of blobs.</w:t>
-      </w:r>
-      <w:r>
-        <w:rPr>
-          <w:rFonts w:ascii="Times New Roman" w:hAnsi="Times New Roman" w:cs="Times New Roman"/>
-          <w:sz w:val="24"/>
-          <w:szCs w:val="24"/>
-        </w:rPr>
-        <w:t xml:space="preserve"> </w:t>
+        <w:t>Portus:</w:t>
+      </w:r>
+    </w:p>
+    <w:p>
+      <w:pPr>
+        <w:spacing w:line="360" w:lineRule="auto"/>
+        <w:rPr>
+          <w:rFonts w:ascii="Times New Roman" w:hAnsi="Times New Roman" w:cs="Times New Roman"/>
+          <w:sz w:val="24"/>
+          <w:szCs w:val="24"/>
+        </w:rPr>
+      </w:pPr>
+      <w:r>
+        <w:rPr>
+          <w:rFonts w:ascii="Times New Roman" w:hAnsi="Times New Roman" w:cs="Times New Roman"/>
+          <w:sz w:val="24"/>
+          <w:szCs w:val="24"/>
+        </w:rPr>
+        <w:t xml:space="preserve">Portus is an authorization server and a user interface for the next generation of the Docker registry. Portus targets version 2 of the Docker Registry API. The minimum required version of Registry is 2.1, which is the first version supporting soft deletes of blobs. </w:t>
       </w:r>
       <w:r>
         <w:rPr>

</xml_diff>